<commit_message>
Update Programing Assigment 1 Explanations.docx
</commit_message>
<xml_diff>
--- a/Programing Assigment 1 Explanations.docx
+++ b/Programing Assigment 1 Explanations.docx
@@ -6,13 +6,8 @@
       <w:pPr>
         <w:jc w:val="center"/>
       </w:pPr>
-      <w:proofErr w:type="spellStart"/>
-      <w:r>
-        <w:t>Denavit-Hartenbergh</w:t>
-      </w:r>
-      <w:proofErr w:type="spellEnd"/>
-      <w:r>
-        <w:t xml:space="preserve"> Solution notation</w:t>
+      <w:r>
+        <w:t>Denavit-Hartenbergh Solution notation</w:t>
       </w:r>
       <w:r>
         <w:rPr>
@@ -237,59 +232,23 @@
       <w:r>
         <w:t xml:space="preserve">Where C represents the Cosine of the following angle, S represents the sine of the following angle. Filling for the matrix 4 times with each of the joint parameters gives the matrix transformation for each of the 4 joints. Remembering that </w:t>
       </w:r>
-      <w:proofErr w:type="spellStart"/>
-      <w:proofErr w:type="gramStart"/>
-      <w:r>
-        <w:t>sind</w:t>
-      </w:r>
-      <w:proofErr w:type="spellEnd"/>
-      <w:r>
-        <w:t>(</w:t>
-      </w:r>
-      <w:proofErr w:type="gramEnd"/>
-      <w:r>
-        <w:t>-90)</w:t>
+      <w:r>
+        <w:t>sind(-90)</w:t>
       </w:r>
       <w:r>
         <w:t xml:space="preserve">=-1, </w:t>
       </w:r>
-      <w:proofErr w:type="spellStart"/>
-      <w:r>
-        <w:t>sind</w:t>
-      </w:r>
-      <w:proofErr w:type="spellEnd"/>
-      <w:r>
-        <w:t>(90)</w:t>
+      <w:r>
+        <w:t>sind(90)</w:t>
       </w:r>
       <w:r>
         <w:t xml:space="preserve">=1, </w:t>
       </w:r>
-      <w:proofErr w:type="spellStart"/>
-      <w:r>
-        <w:t>sind</w:t>
-      </w:r>
-      <w:proofErr w:type="spellEnd"/>
-      <w:r>
-        <w:t>(0)</w:t>
-      </w:r>
-      <w:r>
-        <w:t xml:space="preserve">=0, </w:t>
-      </w:r>
-      <w:proofErr w:type="spellStart"/>
-      <w:r>
-        <w:t>cosd</w:t>
-      </w:r>
-      <w:proofErr w:type="spellEnd"/>
-      <w:r>
-        <w:t xml:space="preserve">(90)=0, </w:t>
-      </w:r>
-      <w:proofErr w:type="spellStart"/>
-      <w:r>
-        <w:t>cosd</w:t>
-      </w:r>
-      <w:proofErr w:type="spellEnd"/>
-      <w:r>
-        <w:t xml:space="preserve">(-90)=0, </w:t>
+      <w:r>
+        <w:t>sind(0)</w:t>
+      </w:r>
+      <w:r>
+        <w:t xml:space="preserve">=0, cosd(90)=0, cosd(-90)=0, </w:t>
       </w:r>
     </w:p>
     <w:p>
@@ -336,6 +295,209 @@
         <w:t xml:space="preserve"> </w:t>
       </w:r>
     </w:p>
+    <w:p/>
+    <w:p>
+      <w:r>
+        <w:t>The solution using Euler geometry for the translation and rotation is as follows</w:t>
+      </w:r>
+    </w:p>
+    <w:p>
+      <w:r>
+        <w:rPr>
+          <w:noProof/>
+        </w:rPr>
+        <w:drawing>
+          <wp:inline distT="0" distB="0" distL="0" distR="0" wp14:anchorId="4AD01D0E" wp14:editId="2CF770B0">
+            <wp:extent cx="6856698" cy="3857625"/>
+            <wp:effectExtent l="0" t="0" r="1905" b="0"/>
+            <wp:docPr id="5" name="Picture 5"/>
+            <wp:cNvGraphicFramePr>
+              <a:graphicFrameLocks xmlns:a="http://schemas.openxmlformats.org/drawingml/2006/main" noChangeAspect="1"/>
+            </wp:cNvGraphicFramePr>
+            <a:graphic xmlns:a="http://schemas.openxmlformats.org/drawingml/2006/main">
+              <a:graphicData uri="http://schemas.openxmlformats.org/drawingml/2006/picture">
+                <pic:pic xmlns:pic="http://schemas.openxmlformats.org/drawingml/2006/picture">
+                  <pic:nvPicPr>
+                    <pic:cNvPr id="1" name=""/>
+                    <pic:cNvPicPr/>
+                  </pic:nvPicPr>
+                  <pic:blipFill>
+                    <a:blip r:embed="rId4"/>
+                    <a:stretch>
+                      <a:fillRect/>
+                    </a:stretch>
+                  </pic:blipFill>
+                  <pic:spPr>
+                    <a:xfrm>
+                      <a:off x="0" y="0"/>
+                      <a:ext cx="6862398" cy="3860832"/>
+                    </a:xfrm>
+                    <a:prstGeom prst="rect">
+                      <a:avLst/>
+                    </a:prstGeom>
+                  </pic:spPr>
+                </pic:pic>
+              </a:graphicData>
+            </a:graphic>
+          </wp:inline>
+        </w:drawing>
+      </w:r>
+    </w:p>
+    <w:p>
+      <w:r>
+        <w:t>Then the homogeneous transformation becomes the concatenation of every Eulean transformation for every joint of the following form</w:t>
+      </w:r>
+    </w:p>
+    <w:p>
+      <w:pPr>
+        <w:jc w:val="center"/>
+      </w:pPr>
+      <w:r>
+        <w:rPr>
+          <w:noProof/>
+        </w:rPr>
+        <w:lastRenderedPageBreak/>
+        <w:drawing>
+          <wp:inline distT="0" distB="0" distL="0" distR="0" wp14:anchorId="7187F868" wp14:editId="7AD5E186">
+            <wp:extent cx="4419600" cy="3602515"/>
+            <wp:effectExtent l="0" t="0" r="0" b="0"/>
+            <wp:docPr id="6" name="Picture 6"/>
+            <wp:cNvGraphicFramePr>
+              <a:graphicFrameLocks xmlns:a="http://schemas.openxmlformats.org/drawingml/2006/main" noChangeAspect="1"/>
+            </wp:cNvGraphicFramePr>
+            <a:graphic xmlns:a="http://schemas.openxmlformats.org/drawingml/2006/main">
+              <a:graphicData uri="http://schemas.openxmlformats.org/drawingml/2006/picture">
+                <pic:pic xmlns:pic="http://schemas.openxmlformats.org/drawingml/2006/picture">
+                  <pic:nvPicPr>
+                    <pic:cNvPr id="1" name=""/>
+                    <pic:cNvPicPr/>
+                  </pic:nvPicPr>
+                  <pic:blipFill rotWithShape="1">
+                    <a:blip r:embed="rId7"/>
+                    <a:srcRect l="56528"/>
+                    <a:stretch/>
+                  </pic:blipFill>
+                  <pic:spPr bwMode="auto">
+                    <a:xfrm>
+                      <a:off x="0" y="0"/>
+                      <a:ext cx="4422656" cy="3605006"/>
+                    </a:xfrm>
+                    <a:prstGeom prst="rect">
+                      <a:avLst/>
+                    </a:prstGeom>
+                    <a:ln>
+                      <a:noFill/>
+                    </a:ln>
+                    <a:extLst>
+                      <a:ext uri="{53640926-AAD7-44D8-BBD7-CCE9431645EC}">
+                        <a14:shadowObscured xmlns:a14="http://schemas.microsoft.com/office/drawing/2010/main"/>
+                      </a:ext>
+                    </a:extLst>
+                  </pic:spPr>
+                </pic:pic>
+              </a:graphicData>
+            </a:graphic>
+          </wp:inline>
+        </w:drawing>
+      </w:r>
+    </w:p>
+    <w:p>
+      <w:r>
+        <w:t>Where</w:t>
+      </w:r>
+    </w:p>
+    <w:p>
+      <w:pPr>
+        <w:jc w:val="center"/>
+      </w:pPr>
+      <w:r>
+        <w:rPr>
+          <w:noProof/>
+        </w:rPr>
+        <w:drawing>
+          <wp:inline distT="0" distB="0" distL="0" distR="0" wp14:anchorId="7387F9DD" wp14:editId="25C1B39C">
+            <wp:extent cx="4107905" cy="4086225"/>
+            <wp:effectExtent l="0" t="0" r="6985" b="0"/>
+            <wp:docPr id="7" name="Picture 7"/>
+            <wp:cNvGraphicFramePr>
+              <a:graphicFrameLocks xmlns:a="http://schemas.openxmlformats.org/drawingml/2006/main" noChangeAspect="1"/>
+            </wp:cNvGraphicFramePr>
+            <a:graphic xmlns:a="http://schemas.openxmlformats.org/drawingml/2006/main">
+              <a:graphicData uri="http://schemas.openxmlformats.org/drawingml/2006/picture">
+                <pic:pic xmlns:pic="http://schemas.openxmlformats.org/drawingml/2006/picture">
+                  <pic:nvPicPr>
+                    <pic:cNvPr id="1" name=""/>
+                    <pic:cNvPicPr/>
+                  </pic:nvPicPr>
+                  <pic:blipFill>
+                    <a:blip r:embed="rId8"/>
+                    <a:stretch>
+                      <a:fillRect/>
+                    </a:stretch>
+                  </pic:blipFill>
+                  <pic:spPr>
+                    <a:xfrm>
+                      <a:off x="0" y="0"/>
+                      <a:ext cx="4125370" cy="4103598"/>
+                    </a:xfrm>
+                    <a:prstGeom prst="rect">
+                      <a:avLst/>
+                    </a:prstGeom>
+                  </pic:spPr>
+                </pic:pic>
+              </a:graphicData>
+            </a:graphic>
+          </wp:inline>
+        </w:drawing>
+      </w:r>
+    </w:p>
+    <w:p>
+      <w:pPr>
+        <w:jc w:val="center"/>
+      </w:pPr>
+      <w:r>
+        <w:rPr>
+          <w:noProof/>
+        </w:rPr>
+        <w:lastRenderedPageBreak/>
+        <w:drawing>
+          <wp:inline distT="0" distB="0" distL="0" distR="0" wp14:anchorId="5142F096" wp14:editId="30DFD8D6">
+            <wp:extent cx="6858000" cy="3868420"/>
+            <wp:effectExtent l="0" t="0" r="0" b="0"/>
+            <wp:docPr id="8" name="Picture 8"/>
+            <wp:cNvGraphicFramePr>
+              <a:graphicFrameLocks xmlns:a="http://schemas.openxmlformats.org/drawingml/2006/main" noChangeAspect="1"/>
+            </wp:cNvGraphicFramePr>
+            <a:graphic xmlns:a="http://schemas.openxmlformats.org/drawingml/2006/main">
+              <a:graphicData uri="http://schemas.openxmlformats.org/drawingml/2006/picture">
+                <pic:pic xmlns:pic="http://schemas.openxmlformats.org/drawingml/2006/picture">
+                  <pic:nvPicPr>
+                    <pic:cNvPr id="1" name=""/>
+                    <pic:cNvPicPr/>
+                  </pic:nvPicPr>
+                  <pic:blipFill>
+                    <a:blip r:embed="rId9"/>
+                    <a:stretch>
+                      <a:fillRect/>
+                    </a:stretch>
+                  </pic:blipFill>
+                  <pic:spPr>
+                    <a:xfrm>
+                      <a:off x="0" y="0"/>
+                      <a:ext cx="6858000" cy="3868420"/>
+                    </a:xfrm>
+                    <a:prstGeom prst="rect">
+                      <a:avLst/>
+                    </a:prstGeom>
+                  </pic:spPr>
+                </pic:pic>
+              </a:graphicData>
+            </a:graphic>
+          </wp:inline>
+        </w:drawing>
+      </w:r>
+    </w:p>
+    <w:p/>
     <w:sectPr>
       <w:pgSz w:w="12240" w:h="15840"/>
       <w:pgMar w:top="720" w:right="720" w:bottom="720" w:left="720" w:header="720" w:footer="720" w:gutter="0"/>
@@ -469,6 +631,7 @@
     <w:lsdException w:name="HTML Sample" w:semiHidden="1" w:unhideWhenUsed="1"/>
     <w:lsdException w:name="HTML Typewriter" w:semiHidden="1" w:unhideWhenUsed="1"/>
     <w:lsdException w:name="HTML Variable" w:semiHidden="1" w:unhideWhenUsed="1"/>
+    <w:lsdException w:name="Normal Table" w:semiHidden="1" w:unhideWhenUsed="1"/>
     <w:lsdException w:name="annotation subject" w:semiHidden="1" w:unhideWhenUsed="1"/>
     <w:lsdException w:name="No List" w:semiHidden="1" w:unhideWhenUsed="1"/>
     <w:lsdException w:name="Outline List 1" w:semiHidden="1" w:unhideWhenUsed="1"/>
@@ -515,8 +678,10 @@
     <w:lsdException w:name="Table Subtle 2" w:semiHidden="1" w:unhideWhenUsed="1"/>
     <w:lsdException w:name="Table Web 1" w:semiHidden="1" w:unhideWhenUsed="1"/>
     <w:lsdException w:name="Table Web 2" w:semiHidden="1" w:unhideWhenUsed="1"/>
+    <w:lsdException w:name="Table Web 3" w:semiHidden="1" w:unhideWhenUsed="1"/>
     <w:lsdException w:name="Balloon Text" w:semiHidden="1" w:unhideWhenUsed="1"/>
     <w:lsdException w:name="Table Grid" w:uiPriority="39"/>
+    <w:lsdException w:name="Table Theme" w:semiHidden="1" w:unhideWhenUsed="1"/>
     <w:lsdException w:name="Placeholder Text" w:semiHidden="1"/>
     <w:lsdException w:name="No Spacing" w:uiPriority="1" w:qFormat="1"/>
     <w:lsdException w:name="Light Shading" w:uiPriority="60"/>

</xml_diff>